<commit_message>
Update WhitePaper and RoadMap
</commit_message>
<xml_diff>
--- a/WhitePaper.docx
+++ b/WhitePaper.docx
@@ -5,6 +5,9 @@
     <w:p>
       <w:pPr>
         <w:pStyle w:val="ae"/>
+        <w:rPr>
+          <w:rFonts w:hint="eastAsia"/>
+        </w:rPr>
       </w:pPr>
     </w:p>
     <w:p>
@@ -141,7 +144,6 @@
       <w:pPr>
         <w:jc w:val="center"/>
         <w:rPr>
-          <w:rFonts w:hint="eastAsia"/>
           <w:sz w:val="28"/>
           <w:szCs w:val="28"/>
         </w:rPr>
@@ -159,7 +161,14 @@
           <w:sz w:val="28"/>
           <w:szCs w:val="28"/>
         </w:rPr>
-        <w:t>hitepaper Version 1.0</w:t>
+        <w:t>hitepaper Version 1.</w:t>
+      </w:r>
+      <w:r>
+        <w:rPr>
+          <w:sz w:val="28"/>
+          <w:szCs w:val="28"/>
+        </w:rPr>
+        <w:t>1</w:t>
       </w:r>
     </w:p>
     <w:p>
@@ -235,6 +244,11 @@
     <w:sdt>
       <w:sdtPr>
         <w:rPr>
+          <w:rFonts w:cstheme="minorBidi"/>
+          <w:caps w:val="0"/>
+          <w:color w:val="auto"/>
+          <w:sz w:val="22"/>
+          <w:szCs w:val="22"/>
           <w:lang w:val="zh-CN"/>
         </w:rPr>
         <w:id w:val="-278031576"/>
@@ -245,22 +259,14 @@
       </w:sdtPr>
       <w:sdtEndPr>
         <w:rPr>
-          <w:rFonts w:cstheme="minorBidi"/>
           <w:b/>
           <w:bCs/>
-          <w:caps w:val="0"/>
-          <w:color w:val="auto"/>
-          <w:sz w:val="22"/>
-          <w:szCs w:val="22"/>
         </w:rPr>
       </w:sdtEndPr>
       <w:sdtContent>
         <w:p>
           <w:pPr>
             <w:pStyle w:val="TOC"/>
-            <w:rPr>
-              <w:rFonts w:hint="eastAsia"/>
-            </w:rPr>
           </w:pPr>
           <w:r>
             <w:rPr>
@@ -1071,7 +1077,6 @@
       <w:pPr>
         <w:ind w:firstLineChars="100" w:firstLine="220"/>
         <w:rPr>
-          <w:rFonts w:hint="eastAsia"/>
           <w:noProof/>
           <w:lang w:bidi="zh-CN"/>
         </w:rPr>
@@ -1095,9 +1100,6 @@
     <w:p>
       <w:pPr>
         <w:ind w:firstLineChars="100" w:firstLine="220"/>
-        <w:rPr>
-          <w:rFonts w:hint="eastAsia"/>
-        </w:rPr>
       </w:pPr>
     </w:p>
     <w:p>
@@ -1120,13 +1122,7 @@
       </w:r>
       <w:bookmarkEnd w:id="2"/>
     </w:p>
-    <w:p>
-      <w:pPr>
-        <w:rPr>
-          <w:rFonts w:hint="eastAsia"/>
-        </w:rPr>
-      </w:pPr>
-    </w:p>
+    <w:p/>
     <w:p>
       <w:r>
         <w:t>Token Name: Yuki Network Token</w:t>
@@ -1152,26 +1148,9 @@
         <w:t>Maximum Supply: 1,000,000</w:t>
       </w:r>
     </w:p>
-    <w:p>
-      <w:r>
-        <w:t>ICO Price: 0.001 BNB Each</w:t>
-      </w:r>
-    </w:p>
-    <w:p>
-      <w:r>
-        <w:t>List Price: 0.001 BNB Each</w:t>
-      </w:r>
-    </w:p>
     <w:p/>
     <w:p>
       <w:pPr>
-        <w:rPr>
-          <w:rFonts w:hint="eastAsia"/>
-        </w:rPr>
-      </w:pPr>
-    </w:p>
-    <w:p>
-      <w:pPr>
         <w:pStyle w:val="2"/>
         <w:rPr>
           <w:sz w:val="28"/>
@@ -1183,13 +1162,7 @@
       </w:r>
       <w:bookmarkEnd w:id="3"/>
     </w:p>
-    <w:p>
-      <w:pPr>
-        <w:rPr>
-          <w:rFonts w:hint="eastAsia"/>
-        </w:rPr>
-      </w:pPr>
-    </w:p>
+    <w:p/>
     <w:p>
       <w:r>
         <w:t>Token Name: Yuki Network Token</w:t>
@@ -1213,25 +1186,6 @@
     <w:p>
       <w:r>
         <w:t>Maximum Supply: 1,000,000</w:t>
-      </w:r>
-    </w:p>
-    <w:p>
-      <w:r>
-        <w:t xml:space="preserve">ICO Price: 0.001 </w:t>
-      </w:r>
-      <w:r>
-        <w:t>ETH Each</w:t>
-      </w:r>
-    </w:p>
-    <w:p>
-      <w:r>
-        <w:t xml:space="preserve">List Price: 0.001 </w:t>
-      </w:r>
-      <w:r>
-        <w:t>ETH</w:t>
-      </w:r>
-      <w:r>
-        <w:t xml:space="preserve"> Each</w:t>
       </w:r>
     </w:p>
     <w:p/>
@@ -1489,13 +1443,512 @@
           <w:ilvl w:val="0"/>
           <w:numId w:val="4"/>
         </w:numPr>
-        <w:rPr>
-          <w:rFonts w:hint="eastAsia"/>
-        </w:rPr>
       </w:pPr>
       <w:r>
         <w:t>Contracts for Ecosystem published or updated</w:t>
       </w:r>
+    </w:p>
+    <w:p>
+      <w:pPr>
+        <w:pStyle w:val="1"/>
+      </w:pPr>
+      <w:r>
+        <w:rPr>
+          <w:rFonts w:hint="eastAsia"/>
+        </w:rPr>
+        <w:t>IDO</w:t>
+      </w:r>
+      <w:r>
+        <w:t xml:space="preserve"> and ICO Policy</w:t>
+      </w:r>
+      <w:r>
+        <w:t xml:space="preserve"> (Binance Smart Chain Only)</w:t>
+      </w:r>
+    </w:p>
+    <w:p>
+      <w:pPr>
+        <w:pStyle w:val="2"/>
+      </w:pPr>
+      <w:r>
+        <w:rPr>
+          <w:rFonts w:hint="eastAsia"/>
+        </w:rPr>
+        <w:t>P</w:t>
+      </w:r>
+      <w:r>
+        <w:t>rivate IDO</w:t>
+      </w:r>
+    </w:p>
+    <w:p>
+      <w:pPr>
+        <w:rPr>
+          <w:rFonts w:hint="eastAsia"/>
+        </w:rPr>
+      </w:pPr>
+      <w:r>
+        <w:rPr>
+          <w:rFonts w:hint="eastAsia"/>
+        </w:rPr>
+        <w:t>E</w:t>
+      </w:r>
+      <w:r>
+        <w:t>ntry Phrase: Organization and Community only</w:t>
+      </w:r>
+    </w:p>
+    <w:p>
+      <w:r>
+        <w:rPr>
+          <w:rFonts w:hint="eastAsia"/>
+        </w:rPr>
+        <w:t>P</w:t>
+      </w:r>
+      <w:r>
+        <w:t xml:space="preserve">rice: 0.001 BNB per </w:t>
+      </w:r>
+      <w:r>
+        <w:t>YUKI</w:t>
+      </w:r>
+    </w:p>
+    <w:p>
+      <w:pPr>
+        <w:rPr>
+          <w:rFonts w:hint="eastAsia"/>
+        </w:rPr>
+      </w:pPr>
+      <w:r>
+        <w:rPr>
+          <w:rFonts w:hint="eastAsia"/>
+        </w:rPr>
+        <w:t>M</w:t>
+      </w:r>
+      <w:r>
+        <w:t>inimum Unit: 1 YUKI</w:t>
+      </w:r>
+    </w:p>
+    <w:p>
+      <w:r>
+        <w:rPr>
+          <w:rFonts w:hint="eastAsia"/>
+        </w:rPr>
+        <w:t>M</w:t>
+      </w:r>
+      <w:r>
+        <w:t xml:space="preserve">inimum Entry: 1 </w:t>
+      </w:r>
+      <w:r>
+        <w:t>YUKI</w:t>
+      </w:r>
+      <w:r>
+        <w:t xml:space="preserve"> per address</w:t>
+      </w:r>
+    </w:p>
+    <w:p>
+      <w:r>
+        <w:rPr>
+          <w:rFonts w:hint="eastAsia"/>
+        </w:rPr>
+        <w:t>M</w:t>
+      </w:r>
+      <w:r>
+        <w:t xml:space="preserve">aximum Entry: 1000 </w:t>
+      </w:r>
+      <w:r>
+        <w:t>YUKI</w:t>
+      </w:r>
+      <w:r>
+        <w:t xml:space="preserve"> </w:t>
+      </w:r>
+      <w:r>
+        <w:rPr>
+          <w:rFonts w:hint="eastAsia"/>
+        </w:rPr>
+        <w:t>per</w:t>
+      </w:r>
+      <w:r>
+        <w:t xml:space="preserve"> address</w:t>
+      </w:r>
+    </w:p>
+    <w:p>
+      <w:r>
+        <w:rPr>
+          <w:rFonts w:hint="eastAsia"/>
+        </w:rPr>
+        <w:t>E</w:t>
+      </w:r>
+      <w:r>
+        <w:t>ntry Fee: 1% or 0.01 BNB per entry</w:t>
+      </w:r>
+      <w:r>
+        <w:t xml:space="preserve"> (choose the higher one)</w:t>
+      </w:r>
+    </w:p>
+    <w:p>
+      <w:r>
+        <w:t>BNB-Back Fee: 10% per entry</w:t>
+      </w:r>
+    </w:p>
+    <w:p>
+      <w:r>
+        <w:rPr>
+          <w:rFonts w:hint="eastAsia"/>
+        </w:rPr>
+        <w:t>L</w:t>
+      </w:r>
+      <w:r>
+        <w:t>ock Period: 10 Months after liquid pool initialized</w:t>
+      </w:r>
+    </w:p>
+    <w:p>
+      <w:r>
+        <w:rPr>
+          <w:rFonts w:hint="eastAsia"/>
+        </w:rPr>
+        <w:t>R</w:t>
+      </w:r>
+      <w:r>
+        <w:t>elease Period: 10% for each month</w:t>
+      </w:r>
+    </w:p>
+    <w:p/>
+    <w:p>
+      <w:pPr>
+        <w:pStyle w:val="2"/>
+      </w:pPr>
+      <w:r>
+        <w:rPr>
+          <w:rFonts w:hint="eastAsia"/>
+        </w:rPr>
+        <w:t>P</w:t>
+      </w:r>
+      <w:r>
+        <w:t>ublic ICO</w:t>
+      </w:r>
+    </w:p>
+    <w:p>
+      <w:pPr>
+        <w:rPr>
+          <w:rFonts w:hint="eastAsia"/>
+        </w:rPr>
+      </w:pPr>
+      <w:r>
+        <w:rPr>
+          <w:rFonts w:hint="eastAsia"/>
+        </w:rPr>
+        <w:t>E</w:t>
+      </w:r>
+      <w:r>
+        <w:t xml:space="preserve">ntry Phrase: </w:t>
+      </w:r>
+      <w:r>
+        <w:t>Everyone</w:t>
+      </w:r>
+    </w:p>
+    <w:p>
+      <w:r>
+        <w:rPr>
+          <w:rFonts w:hint="eastAsia"/>
+        </w:rPr>
+        <w:t>P</w:t>
+      </w:r>
+      <w:r>
+        <w:t>rice: 0.001 BNB per YUKI</w:t>
+      </w:r>
+    </w:p>
+    <w:p>
+      <w:pPr>
+        <w:rPr>
+          <w:rFonts w:hint="eastAsia"/>
+        </w:rPr>
+      </w:pPr>
+      <w:r>
+        <w:rPr>
+          <w:rFonts w:hint="eastAsia"/>
+        </w:rPr>
+        <w:t>M</w:t>
+      </w:r>
+      <w:r>
+        <w:t xml:space="preserve">inimum Unit: </w:t>
+      </w:r>
+      <w:r>
+        <w:t>10 YUKI</w:t>
+      </w:r>
+    </w:p>
+    <w:p>
+      <w:r>
+        <w:rPr>
+          <w:rFonts w:hint="eastAsia"/>
+        </w:rPr>
+        <w:t>M</w:t>
+      </w:r>
+      <w:r>
+        <w:t>inimum Entry: 1 YUKI per address</w:t>
+      </w:r>
+    </w:p>
+    <w:p>
+      <w:r>
+        <w:rPr>
+          <w:rFonts w:hint="eastAsia"/>
+        </w:rPr>
+        <w:t>M</w:t>
+      </w:r>
+      <w:r>
+        <w:t xml:space="preserve">aximum Entry: </w:t>
+      </w:r>
+      <w:r>
+        <w:t>5</w:t>
+      </w:r>
+      <w:r>
+        <w:t xml:space="preserve">000 YUKI </w:t>
+      </w:r>
+      <w:r>
+        <w:rPr>
+          <w:rFonts w:hint="eastAsia"/>
+        </w:rPr>
+        <w:t>per</w:t>
+      </w:r>
+      <w:r>
+        <w:t xml:space="preserve"> address</w:t>
+      </w:r>
+    </w:p>
+    <w:p>
+      <w:r>
+        <w:rPr>
+          <w:rFonts w:hint="eastAsia"/>
+        </w:rPr>
+        <w:t>E</w:t>
+      </w:r>
+      <w:r>
+        <w:t>ntry Fee: 1</w:t>
+      </w:r>
+      <w:r>
+        <w:t>.5</w:t>
+      </w:r>
+      <w:r>
+        <w:t>% or 0.0</w:t>
+      </w:r>
+      <w:r>
+        <w:t>15</w:t>
+      </w:r>
+      <w:r>
+        <w:t xml:space="preserve"> BNB per entry (choose the higher one)</w:t>
+      </w:r>
+    </w:p>
+    <w:p>
+      <w:r>
+        <w:t>BNB-Back Fee: 20% per entry</w:t>
+      </w:r>
+    </w:p>
+    <w:p>
+      <w:r>
+        <w:rPr>
+          <w:rFonts w:hint="eastAsia"/>
+        </w:rPr>
+        <w:t>L</w:t>
+      </w:r>
+      <w:r>
+        <w:t xml:space="preserve">ock Period: </w:t>
+      </w:r>
+      <w:r>
+        <w:t>5</w:t>
+      </w:r>
+      <w:r>
+        <w:t xml:space="preserve"> Months after liquid pool initialized</w:t>
+      </w:r>
+    </w:p>
+    <w:p>
+      <w:r>
+        <w:rPr>
+          <w:rFonts w:hint="eastAsia"/>
+        </w:rPr>
+        <w:t>R</w:t>
+      </w:r>
+      <w:r>
+        <w:t xml:space="preserve">elease Period: </w:t>
+      </w:r>
+      <w:r>
+        <w:t>2</w:t>
+      </w:r>
+      <w:r>
+        <w:t>0% for each month</w:t>
+      </w:r>
+    </w:p>
+    <w:p/>
+    <w:p>
+      <w:pPr>
+        <w:pStyle w:val="2"/>
+      </w:pPr>
+      <w:r>
+        <w:rPr>
+          <w:rFonts w:hint="eastAsia"/>
+        </w:rPr>
+        <w:t>P</w:t>
+      </w:r>
+      <w:r>
+        <w:t>ublic Presale</w:t>
+      </w:r>
+    </w:p>
+    <w:p>
+      <w:pPr>
+        <w:rPr>
+          <w:rFonts w:hint="eastAsia"/>
+        </w:rPr>
+      </w:pPr>
+      <w:r>
+        <w:rPr>
+          <w:rFonts w:hint="eastAsia"/>
+        </w:rPr>
+        <w:t>E</w:t>
+      </w:r>
+      <w:r>
+        <w:t xml:space="preserve">ntry Phrase: </w:t>
+      </w:r>
+      <w:r>
+        <w:t>Everyone</w:t>
+      </w:r>
+    </w:p>
+    <w:p>
+      <w:pPr>
+        <w:rPr>
+          <w:rFonts w:hint="eastAsia"/>
+        </w:rPr>
+      </w:pPr>
+      <w:r>
+        <w:rPr>
+          <w:rFonts w:hint="eastAsia"/>
+        </w:rPr>
+        <w:t>P</w:t>
+      </w:r>
+      <w:r>
+        <w:t>rice: 0.001 BNB per YUKI</w:t>
+      </w:r>
+    </w:p>
+    <w:p>
+      <w:r>
+        <w:t>Minimum Unit: 1 YUKI</w:t>
+      </w:r>
+    </w:p>
+    <w:p>
+      <w:r>
+        <w:rPr>
+          <w:rFonts w:hint="eastAsia"/>
+        </w:rPr>
+        <w:t>M</w:t>
+      </w:r>
+      <w:r>
+        <w:t>inimum Entry: 1 YUKI per address</w:t>
+      </w:r>
+    </w:p>
+    <w:p>
+      <w:r>
+        <w:rPr>
+          <w:rFonts w:hint="eastAsia"/>
+        </w:rPr>
+        <w:t>M</w:t>
+      </w:r>
+      <w:r>
+        <w:t xml:space="preserve">aximum Entry: 1000 YUKI </w:t>
+      </w:r>
+      <w:r>
+        <w:rPr>
+          <w:rFonts w:hint="eastAsia"/>
+        </w:rPr>
+        <w:t>per</w:t>
+      </w:r>
+      <w:r>
+        <w:t xml:space="preserve"> address</w:t>
+      </w:r>
+    </w:p>
+    <w:p>
+      <w:r>
+        <w:rPr>
+          <w:rFonts w:hint="eastAsia"/>
+        </w:rPr>
+        <w:t>E</w:t>
+      </w:r>
+      <w:r>
+        <w:t xml:space="preserve">ntry Fee: </w:t>
+      </w:r>
+      <w:r>
+        <w:t>None</w:t>
+      </w:r>
+    </w:p>
+    <w:p>
+      <w:r>
+        <w:t>BNB-Back Fee: 20% per entry</w:t>
+      </w:r>
+      <w:r>
+        <w:t xml:space="preserve"> </w:t>
+      </w:r>
+    </w:p>
+    <w:p>
+      <w:r>
+        <w:t>(P</w:t>
+      </w:r>
+      <w:r>
+        <w:rPr>
+          <w:rFonts w:hint="eastAsia"/>
+        </w:rPr>
+        <w:t>resale</w:t>
+      </w:r>
+      <w:r>
+        <w:t xml:space="preserve"> Platform charges when you click the “Emergency Withdraw” Button)</w:t>
+      </w:r>
+    </w:p>
+    <w:p>
+      <w:r>
+        <w:rPr>
+          <w:rFonts w:hint="eastAsia"/>
+        </w:rPr>
+        <w:t>L</w:t>
+      </w:r>
+      <w:r>
+        <w:t xml:space="preserve">ock Period: </w:t>
+      </w:r>
+      <w:r>
+        <w:t>10 seconds</w:t>
+      </w:r>
+      <w:r>
+        <w:t xml:space="preserve"> after liquid pool initialized</w:t>
+      </w:r>
+    </w:p>
+    <w:p>
+      <w:r>
+        <w:rPr>
+          <w:rFonts w:hint="eastAsia"/>
+        </w:rPr>
+        <w:t>R</w:t>
+      </w:r>
+      <w:r>
+        <w:t>elease Period: 10</w:t>
+      </w:r>
+      <w:r>
+        <w:t>0</w:t>
+      </w:r>
+      <w:r>
+        <w:t xml:space="preserve">% </w:t>
+      </w:r>
+      <w:r>
+        <w:t>when liquid pool initialized</w:t>
+      </w:r>
+    </w:p>
+    <w:p>
+      <w:r>
+        <w:rPr>
+          <w:rFonts w:hint="eastAsia"/>
+        </w:rPr>
+        <w:t>(</w:t>
+      </w:r>
+      <w:r>
+        <w:t>Click “Claim Token” to get all your tokens from presale platform)</w:t>
+      </w:r>
+    </w:p>
+    <w:p/>
+    <w:p>
+      <w:pPr>
+        <w:rPr>
+          <w:rFonts w:hint="eastAsia"/>
+        </w:rPr>
+      </w:pPr>
     </w:p>
     <w:sectPr>
       <w:pgSz w:w="11906" w:h="16838" w:code="9"/>
@@ -2353,7 +2806,7 @@
   <w:style w:type="paragraph" w:default="1" w:styleId="a0">
     <w:name w:val="Normal"/>
     <w:qFormat/>
-    <w:rsid w:val="00D12C8A"/>
+    <w:rsid w:val="00A56FC4"/>
     <w:pPr>
       <w:jc w:val="both"/>
     </w:pPr>
@@ -4138,6 +4591,15 @@
 </file>
 
 <file path=customXml/item1.xml><?xml version="1.0" encoding="utf-8"?>
+<p:properties xmlns:p="http://schemas.microsoft.com/office/2006/metadata/properties" xmlns:xsi="http://www.w3.org/2001/XMLSchema-instance" xmlns:pc="http://schemas.microsoft.com/office/infopath/2007/PartnerControls">
+  <documentManagement>
+    <Status xmlns="71af3243-3dd4-4a8d-8c0d-dd76da1f02a5">Not started</Status>
+    <MediaServiceKeyPoints xmlns="71af3243-3dd4-4a8d-8c0d-dd76da1f02a5" xsi:nil="true"/>
+  </documentManagement>
+</p:properties>
+</file>
+
+<file path=customXml/item2.xml><?xml version="1.0" encoding="utf-8"?>
 <ct:contentTypeSchema xmlns:ct="http://schemas.microsoft.com/office/2006/metadata/contentType" xmlns:ma="http://schemas.microsoft.com/office/2006/metadata/properties/metaAttributes" ct:_="" ma:_="" ma:contentTypeName="Document" ma:contentTypeID="0x01010079F111ED35F8CC479449609E8A0923A6" ma:contentTypeVersion="12" ma:contentTypeDescription="Create a new document." ma:contentTypeScope="" ma:versionID="42480f6609812271f56e53f2aff71704">
   <xsd:schema xmlns:xsd="http://www.w3.org/2001/XMLSchema" xmlns:xs="http://www.w3.org/2001/XMLSchema" xmlns:p="http://schemas.microsoft.com/office/2006/metadata/properties" xmlns:ns2="71af3243-3dd4-4a8d-8c0d-dd76da1f02a5" xmlns:ns3="16c05727-aa75-4e4a-9b5f-8a80a1165891" targetNamespace="http://schemas.microsoft.com/office/2006/metadata/properties" ma:root="true" ma:fieldsID="4b48d77c16982ba2890c3fe2b4c067b2" ns2:_="" ns3:_="">
     <xsd:import namespace="71af3243-3dd4-4a8d-8c0d-dd76da1f02a5"/>
@@ -4358,16 +4820,11 @@
 </ct:contentTypeSchema>
 </file>
 
-<file path=customXml/item2.xml><?xml version="1.0" encoding="utf-8"?>
-<p:properties xmlns:p="http://schemas.microsoft.com/office/2006/metadata/properties" xmlns:xsi="http://www.w3.org/2001/XMLSchema-instance" xmlns:pc="http://schemas.microsoft.com/office/infopath/2007/PartnerControls">
-  <documentManagement>
-    <Status xmlns="71af3243-3dd4-4a8d-8c0d-dd76da1f02a5">Not started</Status>
-    <MediaServiceKeyPoints xmlns="71af3243-3dd4-4a8d-8c0d-dd76da1f02a5" xsi:nil="true"/>
-  </documentManagement>
-</p:properties>
+<file path=customXml/item3.xml><?xml version="1.0" encoding="utf-8"?>
+<b:Sources xmlns:b="http://schemas.openxmlformats.org/officeDocument/2006/bibliography" xmlns="http://schemas.openxmlformats.org/officeDocument/2006/bibliography" SelectedStyle="\APASixthEditionOfficeOnline.xsl" StyleName="APA" Version="6"/>
 </file>
 
-<file path=customXml/item3.xml><?xml version="1.0" encoding="utf-8"?>
+<file path=customXml/item4.xml><?xml version="1.0" encoding="utf-8"?>
 <?mso-contentType ?>
 <FormTemplates xmlns="http://schemas.microsoft.com/sharepoint/v3/contenttype/forms">
   <Display>DocumentLibraryForm</Display>
@@ -4376,11 +4833,17 @@
 </FormTemplates>
 </file>
 
-<file path=customXml/item4.xml><?xml version="1.0" encoding="utf-8"?>
-<b:Sources xmlns:b="http://schemas.openxmlformats.org/officeDocument/2006/bibliography" xmlns="http://schemas.openxmlformats.org/officeDocument/2006/bibliography" SelectedStyle="\APASixthEditionOfficeOnline.xsl" StyleName="APA" Version="6"/>
+<file path=customXml/itemProps1.xml><?xml version="1.0" encoding="utf-8"?>
+<ds:datastoreItem xmlns:ds="http://schemas.openxmlformats.org/officeDocument/2006/customXml" ds:itemID="{206976B8-B398-4E0B-A6D7-2BF155EDEBA8}">
+  <ds:schemaRefs>
+    <ds:schemaRef ds:uri="http://schemas.microsoft.com/office/2006/metadata/properties"/>
+    <ds:schemaRef ds:uri="http://schemas.microsoft.com/office/infopath/2007/PartnerControls"/>
+    <ds:schemaRef ds:uri="71af3243-3dd4-4a8d-8c0d-dd76da1f02a5"/>
+  </ds:schemaRefs>
+</ds:datastoreItem>
 </file>
 
-<file path=customXml/itemProps1.xml><?xml version="1.0" encoding="utf-8"?>
+<file path=customXml/itemProps2.xml><?xml version="1.0" encoding="utf-8"?>
 <ds:datastoreItem xmlns:ds="http://schemas.openxmlformats.org/officeDocument/2006/customXml" ds:itemID="{D279876A-F574-487C-80C3-CE81625DC50C}">
   <ds:schemaRefs>
     <ds:schemaRef ds:uri="http://schemas.microsoft.com/office/2006/metadata/contentType"/>
@@ -4399,28 +4862,18 @@
 </ds:datastoreItem>
 </file>
 
-<file path=customXml/itemProps2.xml><?xml version="1.0" encoding="utf-8"?>
-<ds:datastoreItem xmlns:ds="http://schemas.openxmlformats.org/officeDocument/2006/customXml" ds:itemID="{206976B8-B398-4E0B-A6D7-2BF155EDEBA8}">
+<file path=customXml/itemProps3.xml><?xml version="1.0" encoding="utf-8"?>
+<ds:datastoreItem xmlns:ds="http://schemas.openxmlformats.org/officeDocument/2006/customXml" ds:itemID="{3F7786F4-B754-4304-BC1D-32749421B756}">
   <ds:schemaRefs>
-    <ds:schemaRef ds:uri="http://schemas.microsoft.com/office/2006/metadata/properties"/>
-    <ds:schemaRef ds:uri="http://schemas.microsoft.com/office/infopath/2007/PartnerControls"/>
-    <ds:schemaRef ds:uri="71af3243-3dd4-4a8d-8c0d-dd76da1f02a5"/>
+    <ds:schemaRef ds:uri="http://schemas.openxmlformats.org/officeDocument/2006/bibliography"/>
   </ds:schemaRefs>
 </ds:datastoreItem>
 </file>
 
-<file path=customXml/itemProps3.xml><?xml version="1.0" encoding="utf-8"?>
+<file path=customXml/itemProps4.xml><?xml version="1.0" encoding="utf-8"?>
 <ds:datastoreItem xmlns:ds="http://schemas.openxmlformats.org/officeDocument/2006/customXml" ds:itemID="{59F0803C-BF15-46C7-A351-ADAC5F26F3DE}">
   <ds:schemaRefs>
     <ds:schemaRef ds:uri="http://schemas.microsoft.com/sharepoint/v3/contenttype/forms"/>
   </ds:schemaRefs>
 </ds:datastoreItem>
-</file>
-
-<file path=customXml/itemProps4.xml><?xml version="1.0" encoding="utf-8"?>
-<ds:datastoreItem xmlns:ds="http://schemas.openxmlformats.org/officeDocument/2006/customXml" ds:itemID="{3F7786F4-B754-4304-BC1D-32749421B756}">
-  <ds:schemaRefs>
-    <ds:schemaRef ds:uri="http://schemas.openxmlformats.org/officeDocument/2006/bibliography"/>
-  </ds:schemaRefs>
-</ds:datastoreItem>
 </file>
</xml_diff>